<commit_message>
Updated images and resume
</commit_message>
<xml_diff>
--- a/BrianYuResume.docx
+++ b/BrianYuResume.docx
@@ -585,11 +585,15 @@
           <w:rFonts w:cstheme="minorHAnsi"/>
           <w:i/>
           <w:iCs/>
-        </w:rPr>
-      </w:pPr>
-      <w:r>
-        <w:rPr>
-          <w:rFonts w:cstheme="minorHAnsi"/>
+          <w:sz w:val="20"/>
+          <w:szCs w:val="20"/>
+        </w:rPr>
+      </w:pPr>
+      <w:r>
+        <w:rPr>
+          <w:rFonts w:cstheme="minorHAnsi"/>
+          <w:sz w:val="20"/>
+          <w:szCs w:val="20"/>
         </w:rPr>
         <w:t xml:space="preserve">Honors: </w:t>
       </w:r>
@@ -598,6 +602,8 @@
           <w:rFonts w:cstheme="minorHAnsi"/>
           <w:i/>
           <w:iCs/>
+          <w:sz w:val="20"/>
+          <w:szCs w:val="20"/>
         </w:rPr>
         <w:t>magna cum laude</w:t>
       </w:r>
@@ -1025,11 +1031,19 @@
         <w:tab/>
         <w:t xml:space="preserve">         </w:t>
       </w:r>
-      <w:r>
-        <w:rPr>
-          <w:rFonts w:cstheme="minorHAnsi"/>
-        </w:rPr>
-        <w:t>Chicago, IL</w:t>
+      <w:proofErr w:type="spellStart"/>
+      <w:r>
+        <w:rPr>
+          <w:rFonts w:cstheme="minorHAnsi"/>
+        </w:rPr>
+        <w:t>Chicago</w:t>
+      </w:r>
+      <w:proofErr w:type="spellEnd"/>
+      <w:r>
+        <w:rPr>
+          <w:rFonts w:cstheme="minorHAnsi"/>
+        </w:rPr>
+        <w:t>, IL</w:t>
       </w:r>
     </w:p>
     <w:p>
@@ -1967,6 +1981,7 @@
           <w:szCs w:val="24"/>
         </w:rPr>
       </w:pPr>
+      <w:proofErr w:type="spellStart"/>
       <w:r>
         <w:rPr>
           <w:rFonts w:cstheme="minorHAnsi"/>
@@ -1975,7 +1990,18 @@
           <w:sz w:val="24"/>
           <w:szCs w:val="24"/>
         </w:rPr>
-        <w:t>HaloRuns v2.0</w:t>
+        <w:t>HaloRuns</w:t>
+      </w:r>
+      <w:proofErr w:type="spellEnd"/>
+      <w:r>
+        <w:rPr>
+          <w:rFonts w:cstheme="minorHAnsi"/>
+          <w:b/>
+          <w:bCs/>
+          <w:sz w:val="24"/>
+          <w:szCs w:val="24"/>
+        </w:rPr>
+        <w:t xml:space="preserve"> v2.0</w:t>
       </w:r>
       <w:r>
         <w:rPr>
@@ -2154,6 +2180,7 @@
         </w:rPr>
         <w:t xml:space="preserve">Project </w:t>
       </w:r>
+      <w:proofErr w:type="gramStart"/>
       <w:r>
         <w:rPr>
           <w:rFonts w:cstheme="minorHAnsi"/>
@@ -2178,6 +2205,7 @@
         </w:rPr>
         <w:tab/>
       </w:r>
+      <w:proofErr w:type="gramEnd"/>
       <w:r>
         <w:rPr>
           <w:rFonts w:cstheme="minorHAnsi"/>
@@ -2492,6 +2520,7 @@
           <w:szCs w:val="24"/>
         </w:rPr>
       </w:pPr>
+      <w:proofErr w:type="spellStart"/>
       <w:r>
         <w:rPr>
           <w:rFonts w:cstheme="minorHAnsi"/>
@@ -2502,6 +2531,7 @@
         </w:rPr>
         <w:t>Witchfire</w:t>
       </w:r>
+      <w:proofErr w:type="spellEnd"/>
       <w:r>
         <w:rPr>
           <w:rFonts w:cstheme="minorHAnsi"/>
@@ -2590,6 +2620,7 @@
         </w:rPr>
         <w:tab/>
       </w:r>
+      <w:proofErr w:type="gramStart"/>
       <w:r>
         <w:rPr>
           <w:rFonts w:cstheme="minorHAnsi"/>
@@ -2613,7 +2644,16 @@
           <w:sz w:val="24"/>
           <w:szCs w:val="24"/>
         </w:rPr>
-        <w:t>Aug 2017 – Jan 2018</w:t>
+        <w:t>Aug</w:t>
+      </w:r>
+      <w:proofErr w:type="gramEnd"/>
+      <w:r>
+        <w:rPr>
+          <w:rFonts w:cstheme="minorHAnsi"/>
+          <w:sz w:val="24"/>
+          <w:szCs w:val="24"/>
+        </w:rPr>
+        <w:t xml:space="preserve"> 2017 – Jan 2018</w:t>
       </w:r>
     </w:p>
     <w:p>

</xml_diff>